<commit_message>
update review ngay 14
</commit_message>
<xml_diff>
--- a/Day14_3_PHP_Array_Function_Array_String_Number/Bai_tap_ve_nha_PHP_Array/Bai_tap_ve_nha_PHP_Array.docx
+++ b/Day14_3_PHP_Array_Function_Array_String_Number/Bai_tap_ve_nha_PHP_Array/Bai_tap_ve_nha_PHP_Array.docx
@@ -1,6 +1,6 @@
 
 <file path=word/document.xml><?xml version="1.0" encoding="utf-8"?>
-<w:document xmlns:wpc="http://schemas.microsoft.com/office/word/2010/wordprocessingCanvas" xmlns:cx="http://schemas.microsoft.com/office/drawing/2014/chartex" xmlns:mc="http://schemas.openxmlformats.org/markup-compatibility/2006" xmlns:o="urn:schemas-microsoft-com:office:office" xmlns:r="http://schemas.openxmlformats.org/officeDocument/2006/relationships" xmlns:m="http://schemas.openxmlformats.org/officeDocument/2006/math" xmlns:v="urn:schemas-microsoft-com:vml" xmlns:wp14="http://schemas.microsoft.com/office/word/2010/wordprocessingDrawing" xmlns:wp="http://schemas.openxmlformats.org/drawingml/2006/wordprocessingDrawing" xmlns:w10="urn:schemas-microsoft-com:office:word" xmlns:w="http://schemas.openxmlformats.org/wordprocessingml/2006/main" xmlns:w14="http://schemas.microsoft.com/office/word/2010/wordml" xmlns:w15="http://schemas.microsoft.com/office/word/2012/wordml" xmlns:w16se="http://schemas.microsoft.com/office/word/2015/wordml/symex" xmlns:wpg="http://schemas.microsoft.com/office/word/2010/wordprocessingGroup" xmlns:wpi="http://schemas.microsoft.com/office/word/2010/wordprocessingInk" xmlns:wne="http://schemas.microsoft.com/office/word/2006/wordml" xmlns:wps="http://schemas.microsoft.com/office/word/2010/wordprocessingShape" mc:Ignorable="w14 w15 w16se wp14">
+<w:document xmlns:wpc="http://schemas.microsoft.com/office/word/2010/wordprocessingCanvas" xmlns:mc="http://schemas.openxmlformats.org/markup-compatibility/2006" xmlns:o="urn:schemas-microsoft-com:office:office" xmlns:r="http://schemas.openxmlformats.org/officeDocument/2006/relationships" xmlns:m="http://schemas.openxmlformats.org/officeDocument/2006/math" xmlns:v="urn:schemas-microsoft-com:vml" xmlns:wp14="http://schemas.microsoft.com/office/word/2010/wordprocessingDrawing" xmlns:wp="http://schemas.openxmlformats.org/drawingml/2006/wordprocessingDrawing" xmlns:w10="urn:schemas-microsoft-com:office:word" xmlns:w="http://schemas.openxmlformats.org/wordprocessingml/2006/main" xmlns:w14="http://schemas.microsoft.com/office/word/2010/wordml" xmlns:w15="http://schemas.microsoft.com/office/word/2012/wordml" xmlns:wpg="http://schemas.microsoft.com/office/word/2010/wordprocessingGroup" xmlns:wpi="http://schemas.microsoft.com/office/word/2010/wordprocessingInk" xmlns:wne="http://schemas.microsoft.com/office/word/2006/wordml" xmlns:wps="http://schemas.microsoft.com/office/word/2010/wordprocessingShape" mc:Ignorable="w14 w15 wp14">
   <w:body>
     <w:p>
       <w:pPr>
@@ -807,7 +807,6 @@
           <w:noProof/>
           <w:sz w:val="26"/>
           <w:szCs w:val="26"/>
-          <w:lang w:eastAsia="ja-JP"/>
         </w:rPr>
         <w:drawing>
           <wp:inline distT="0" distB="0" distL="0" distR="0" wp14:anchorId="5434568B" wp14:editId="76E8F77F">
@@ -1090,8 +1089,19 @@
           <w:sz w:val="26"/>
           <w:szCs w:val="26"/>
         </w:rPr>
-        <w:t>$a = array(</w:t>
-      </w:r>
+        <w:t xml:space="preserve">$a = </w:t>
+      </w:r>
+      <w:proofErr w:type="gramStart"/>
+      <w:r>
+        <w:rPr>
+          <w:b/>
+          <w:iCs/>
+          <w:sz w:val="26"/>
+          <w:szCs w:val="26"/>
+        </w:rPr>
+        <w:t>array(</w:t>
+      </w:r>
+      <w:proofErr w:type="gramEnd"/>
       <w:r>
         <w:rPr>
           <w:b/>
@@ -1810,7 +1820,19 @@
           <w:szCs w:val="26"/>
           <w:lang w:val="vi-VN"/>
         </w:rPr>
-        <w:t>Chuỗi lớn nhất là is, độ dài = 2</w:t>
+        <w:t>Chuỗi lớn nhất là is</w:t>
+      </w:r>
+      <w:bookmarkStart w:id="0" w:name="_GoBack"/>
+      <w:bookmarkEnd w:id="0"/>
+      <w:r>
+        <w:rPr>
+          <w:i/>
+          <w:iCs/>
+          <w:sz w:val="26"/>
+          <w:szCs w:val="26"/>
+          <w:lang w:val="vi-VN"/>
+        </w:rPr>
+        <w:t>, độ dài = 2</w:t>
       </w:r>
     </w:p>
     <w:p>
@@ -1895,15 +1917,32 @@
           <w:sz w:val="26"/>
           <w:szCs w:val="26"/>
         </w:rPr>
-        <w:t xml:space="preserve">VD: mảng 1 có các phần tử  </w:t>
-      </w:r>
-      <w:r>
-        <w:rPr>
-          <w:b/>
-          <w:sz w:val="26"/>
-          <w:szCs w:val="26"/>
-        </w:rPr>
-        <w:t>[‘a’, ‘b’, ‘ABC’]</w:t>
+        <w:t xml:space="preserve">VD: mảng 1 có các phần </w:t>
+      </w:r>
+      <w:proofErr w:type="gramStart"/>
+      <w:r>
+        <w:rPr>
+          <w:sz w:val="26"/>
+          <w:szCs w:val="26"/>
+        </w:rPr>
+        <w:t xml:space="preserve">tử  </w:t>
+      </w:r>
+      <w:r>
+        <w:rPr>
+          <w:b/>
+          <w:sz w:val="26"/>
+          <w:szCs w:val="26"/>
+        </w:rPr>
+        <w:t>[</w:t>
+      </w:r>
+      <w:proofErr w:type="gramEnd"/>
+      <w:r>
+        <w:rPr>
+          <w:b/>
+          <w:sz w:val="26"/>
+          <w:szCs w:val="26"/>
+        </w:rPr>
+        <w:t>‘a’, ‘b’, ‘ABC’]</w:t>
       </w:r>
       <w:r>
         <w:rPr>
@@ -2291,7 +2330,25 @@
           <w:sz w:val="26"/>
           <w:szCs w:val="26"/>
         </w:rPr>
-        <w:t>$array = array(1, 2, 3, 4, 5);</w:t>
+        <w:t xml:space="preserve">$array = </w:t>
+      </w:r>
+      <w:proofErr w:type="gramStart"/>
+      <w:r>
+        <w:rPr>
+          <w:b/>
+          <w:sz w:val="26"/>
+          <w:szCs w:val="26"/>
+        </w:rPr>
+        <w:t>array(</w:t>
+      </w:r>
+      <w:proofErr w:type="gramEnd"/>
+      <w:r>
+        <w:rPr>
+          <w:b/>
+          <w:sz w:val="26"/>
+          <w:szCs w:val="26"/>
+        </w:rPr>
+        <w:t>1, 2, 3, 4, 5);</w:t>
       </w:r>
       <w:r>
         <w:rPr>
@@ -2607,7 +2664,25 @@
           <w:sz w:val="26"/>
           <w:szCs w:val="26"/>
         </w:rPr>
-        <w:t>  'key3' =&gt; 4,   </w:t>
+        <w:t xml:space="preserve">  'key3' =&gt; </w:t>
+      </w:r>
+      <w:proofErr w:type="gramStart"/>
+      <w:r>
+        <w:rPr>
+          <w:b/>
+          <w:sz w:val="26"/>
+          <w:szCs w:val="26"/>
+        </w:rPr>
+        <w:t>4</w:t>
+      </w:r>
+      <w:proofErr w:type="gramEnd"/>
+      <w:r>
+        <w:rPr>
+          <w:b/>
+          <w:sz w:val="26"/>
+          <w:szCs w:val="26"/>
+        </w:rPr>
+        <w:t>,   </w:t>
       </w:r>
     </w:p>
     <w:p>
@@ -2878,8 +2953,6 @@
         </w:rPr>
         <w:t xml:space="preserve"> hoặc bằng</w:t>
       </w:r>
-      <w:bookmarkStart w:id="0" w:name="_GoBack"/>
-      <w:bookmarkEnd w:id="0"/>
       <w:r>
         <w:rPr>
           <w:sz w:val="26"/>
@@ -3028,7 +3101,25 @@
           <w:sz w:val="26"/>
           <w:szCs w:val="26"/>
         </w:rPr>
-        <w:t>      'giá trị 1', 'giá trị 2'</w:t>
+        <w:t>      '</w:t>
+      </w:r>
+      <w:proofErr w:type="gramStart"/>
+      <w:r>
+        <w:rPr>
+          <w:b/>
+          <w:sz w:val="26"/>
+          <w:szCs w:val="26"/>
+        </w:rPr>
+        <w:t>giá</w:t>
+      </w:r>
+      <w:proofErr w:type="gramEnd"/>
+      <w:r>
+        <w:rPr>
+          <w:b/>
+          <w:sz w:val="26"/>
+          <w:szCs w:val="26"/>
+        </w:rPr>
+        <w:t xml:space="preserve"> trị 1', 'giá trị 2'</w:t>
       </w:r>
     </w:p>
     <w:p>
@@ -3045,8 +3136,18 @@
           <w:sz w:val="26"/>
           <w:szCs w:val="26"/>
         </w:rPr>
-        <w:t>];</w:t>
-      </w:r>
+        <w:t>]</w:t>
+      </w:r>
+      <w:proofErr w:type="gramStart"/>
+      <w:r>
+        <w:rPr>
+          <w:b/>
+          <w:sz w:val="26"/>
+          <w:szCs w:val="26"/>
+        </w:rPr>
+        <w:t>;</w:t>
+      </w:r>
+      <w:proofErr w:type="gramEnd"/>
       <w:r>
         <w:rPr>
           <w:sz w:val="26"/>
@@ -3089,7 +3190,25 @@
           <w:sz w:val="26"/>
           <w:szCs w:val="26"/>
         </w:rPr>
-        <w:t>  0 =&gt; [</w:t>
+        <w:t>  </w:t>
+      </w:r>
+      <w:proofErr w:type="gramStart"/>
+      <w:r>
+        <w:rPr>
+          <w:b/>
+          <w:sz w:val="26"/>
+          <w:szCs w:val="26"/>
+        </w:rPr>
+        <w:t>0</w:t>
+      </w:r>
+      <w:proofErr w:type="gramEnd"/>
+      <w:r>
+        <w:rPr>
+          <w:b/>
+          <w:sz w:val="26"/>
+          <w:szCs w:val="26"/>
+        </w:rPr>
+        <w:t xml:space="preserve"> =&gt; [</w:t>
       </w:r>
     </w:p>
     <w:p>
@@ -3107,7 +3226,25 @@
           <w:sz w:val="26"/>
           <w:szCs w:val="26"/>
         </w:rPr>
-        <w:t>      'giá trị 1',</w:t>
+        <w:t>      '</w:t>
+      </w:r>
+      <w:proofErr w:type="gramStart"/>
+      <w:r>
+        <w:rPr>
+          <w:b/>
+          <w:sz w:val="26"/>
+          <w:szCs w:val="26"/>
+        </w:rPr>
+        <w:t>giá</w:t>
+      </w:r>
+      <w:proofErr w:type="gramEnd"/>
+      <w:r>
+        <w:rPr>
+          <w:b/>
+          <w:sz w:val="26"/>
+          <w:szCs w:val="26"/>
+        </w:rPr>
+        <w:t xml:space="preserve"> trị 1',</w:t>
       </w:r>
     </w:p>
     <w:p>
@@ -3125,7 +3262,25 @@
           <w:sz w:val="26"/>
           <w:szCs w:val="26"/>
         </w:rPr>
-        <w:t>      77,</w:t>
+        <w:t>      </w:t>
+      </w:r>
+      <w:proofErr w:type="gramStart"/>
+      <w:r>
+        <w:rPr>
+          <w:b/>
+          <w:sz w:val="26"/>
+          <w:szCs w:val="26"/>
+        </w:rPr>
+        <w:t>77</w:t>
+      </w:r>
+      <w:proofErr w:type="gramEnd"/>
+      <w:r>
+        <w:rPr>
+          <w:b/>
+          <w:sz w:val="26"/>
+          <w:szCs w:val="26"/>
+        </w:rPr>
+        <w:t>,</w:t>
       </w:r>
     </w:p>
     <w:p>
@@ -3198,7 +3353,25 @@
           <w:szCs w:val="26"/>
         </w:rPr>
         <w:lastRenderedPageBreak/>
-        <w:t>      'giá trị 2',</w:t>
+        <w:t>      '</w:t>
+      </w:r>
+      <w:proofErr w:type="gramStart"/>
+      <w:r>
+        <w:rPr>
+          <w:b/>
+          <w:sz w:val="26"/>
+          <w:szCs w:val="26"/>
+        </w:rPr>
+        <w:t>giá</w:t>
+      </w:r>
+      <w:proofErr w:type="gramEnd"/>
+      <w:r>
+        <w:rPr>
+          <w:b/>
+          <w:sz w:val="26"/>
+          <w:szCs w:val="26"/>
+        </w:rPr>
+        <w:t xml:space="preserve"> trị 2',</w:t>
       </w:r>
     </w:p>
     <w:p>
@@ -3216,7 +3389,25 @@
           <w:sz w:val="26"/>
           <w:szCs w:val="26"/>
         </w:rPr>
-        <w:t>      23,</w:t>
+        <w:t>      </w:t>
+      </w:r>
+      <w:proofErr w:type="gramStart"/>
+      <w:r>
+        <w:rPr>
+          <w:b/>
+          <w:sz w:val="26"/>
+          <w:szCs w:val="26"/>
+        </w:rPr>
+        <w:t>23</w:t>
+      </w:r>
+      <w:proofErr w:type="gramEnd"/>
+      <w:r>
+        <w:rPr>
+          <w:b/>
+          <w:sz w:val="26"/>
+          <w:szCs w:val="26"/>
+        </w:rPr>
+        <w:t>,</w:t>
       </w:r>
     </w:p>
     <w:p>
@@ -3234,7 +3425,25 @@
           <w:sz w:val="26"/>
           <w:szCs w:val="26"/>
         </w:rPr>
-        <w:t>      45,</w:t>
+        <w:t>      </w:t>
+      </w:r>
+      <w:proofErr w:type="gramStart"/>
+      <w:r>
+        <w:rPr>
+          <w:b/>
+          <w:sz w:val="26"/>
+          <w:szCs w:val="26"/>
+        </w:rPr>
+        <w:t>45</w:t>
+      </w:r>
+      <w:proofErr w:type="gramEnd"/>
+      <w:r>
+        <w:rPr>
+          <w:b/>
+          <w:sz w:val="26"/>
+          <w:szCs w:val="26"/>
+        </w:rPr>
+        <w:t>,</w:t>
       </w:r>
     </w:p>
     <w:p>
@@ -3440,7 +3649,25 @@
           <w:sz w:val="26"/>
           <w:szCs w:val="26"/>
         </w:rPr>
-        <w:t>$sum = array_sum($array);</w:t>
+        <w:t>$sum = array_</w:t>
+      </w:r>
+      <w:proofErr w:type="gramStart"/>
+      <w:r>
+        <w:rPr>
+          <w:i/>
+          <w:sz w:val="26"/>
+          <w:szCs w:val="26"/>
+        </w:rPr>
+        <w:t>sum(</w:t>
+      </w:r>
+      <w:proofErr w:type="gramEnd"/>
+      <w:r>
+        <w:rPr>
+          <w:i/>
+          <w:sz w:val="26"/>
+          <w:szCs w:val="26"/>
+        </w:rPr>
+        <w:t>$array);</w:t>
       </w:r>
     </w:p>
     <w:p>
@@ -3459,7 +3686,25 @@
           <w:sz w:val="26"/>
           <w:szCs w:val="26"/>
         </w:rPr>
-        <w:t>print_r($sum); //10</w:t>
+        <w:t>print_</w:t>
+      </w:r>
+      <w:proofErr w:type="gramStart"/>
+      <w:r>
+        <w:rPr>
+          <w:i/>
+          <w:sz w:val="26"/>
+          <w:szCs w:val="26"/>
+        </w:rPr>
+        <w:t>r(</w:t>
+      </w:r>
+      <w:proofErr w:type="gramEnd"/>
+      <w:r>
+        <w:rPr>
+          <w:i/>
+          <w:sz w:val="26"/>
+          <w:szCs w:val="26"/>
+        </w:rPr>
+        <w:t>$sum); //10</w:t>
       </w:r>
     </w:p>
     <w:p>
@@ -3482,7 +3727,7 @@
 </file>
 
 <file path=word/numbering.xml><?xml version="1.0" encoding="utf-8"?>
-<w:numbering xmlns:wpc="http://schemas.microsoft.com/office/word/2010/wordprocessingCanvas" xmlns:cx="http://schemas.microsoft.com/office/drawing/2014/chartex" xmlns:mc="http://schemas.openxmlformats.org/markup-compatibility/2006" xmlns:o="urn:schemas-microsoft-com:office:office" xmlns:r="http://schemas.openxmlformats.org/officeDocument/2006/relationships" xmlns:m="http://schemas.openxmlformats.org/officeDocument/2006/math" xmlns:v="urn:schemas-microsoft-com:vml" xmlns:wp14="http://schemas.microsoft.com/office/word/2010/wordprocessingDrawing" xmlns:wp="http://schemas.openxmlformats.org/drawingml/2006/wordprocessingDrawing" xmlns:w10="urn:schemas-microsoft-com:office:word" xmlns:w="http://schemas.openxmlformats.org/wordprocessingml/2006/main" xmlns:w14="http://schemas.microsoft.com/office/word/2010/wordml" xmlns:w15="http://schemas.microsoft.com/office/word/2012/wordml" xmlns:w16se="http://schemas.microsoft.com/office/word/2015/wordml/symex" xmlns:wpg="http://schemas.microsoft.com/office/word/2010/wordprocessingGroup" xmlns:wpi="http://schemas.microsoft.com/office/word/2010/wordprocessingInk" xmlns:wne="http://schemas.microsoft.com/office/word/2006/wordml" xmlns:wps="http://schemas.microsoft.com/office/word/2010/wordprocessingShape" mc:Ignorable="w14 w15 w16se wp14">
+<w:numbering xmlns:wpc="http://schemas.microsoft.com/office/word/2010/wordprocessingCanvas" xmlns:mc="http://schemas.openxmlformats.org/markup-compatibility/2006" xmlns:o="urn:schemas-microsoft-com:office:office" xmlns:r="http://schemas.openxmlformats.org/officeDocument/2006/relationships" xmlns:m="http://schemas.openxmlformats.org/officeDocument/2006/math" xmlns:v="urn:schemas-microsoft-com:vml" xmlns:wp14="http://schemas.microsoft.com/office/word/2010/wordprocessingDrawing" xmlns:wp="http://schemas.openxmlformats.org/drawingml/2006/wordprocessingDrawing" xmlns:w10="urn:schemas-microsoft-com:office:word" xmlns:w="http://schemas.openxmlformats.org/wordprocessingml/2006/main" xmlns:w14="http://schemas.microsoft.com/office/word/2010/wordml" xmlns:w15="http://schemas.microsoft.com/office/word/2012/wordml" xmlns:wpg="http://schemas.microsoft.com/office/word/2010/wordprocessingGroup" xmlns:wpi="http://schemas.microsoft.com/office/word/2010/wordprocessingInk" xmlns:wne="http://schemas.microsoft.com/office/word/2006/wordml" xmlns:wps="http://schemas.microsoft.com/office/word/2010/wordprocessingShape" mc:Ignorable="w14 w15 wp14">
   <w:abstractNum w:abstractNumId="0" w15:restartNumberingAfterBreak="0">
     <w:nsid w:val="0C3D27B4"/>
     <w:multiLevelType w:val="hybridMultilevel"/>
@@ -4211,7 +4456,7 @@
 </file>
 
 <file path=word/styles.xml><?xml version="1.0" encoding="utf-8"?>
-<w:styles xmlns:mc="http://schemas.openxmlformats.org/markup-compatibility/2006" xmlns:r="http://schemas.openxmlformats.org/officeDocument/2006/relationships" xmlns:w="http://schemas.openxmlformats.org/wordprocessingml/2006/main" xmlns:w14="http://schemas.microsoft.com/office/word/2010/wordml" xmlns:w15="http://schemas.microsoft.com/office/word/2012/wordml" xmlns:w16se="http://schemas.microsoft.com/office/word/2015/wordml/symex" mc:Ignorable="w14 w15 w16se">
+<w:styles xmlns:mc="http://schemas.openxmlformats.org/markup-compatibility/2006" xmlns:r="http://schemas.openxmlformats.org/officeDocument/2006/relationships" xmlns:w="http://schemas.openxmlformats.org/wordprocessingml/2006/main" xmlns:w14="http://schemas.microsoft.com/office/word/2010/wordml" xmlns:w15="http://schemas.microsoft.com/office/word/2012/wordml" mc:Ignorable="w14 w15">
   <w:docDefaults>
     <w:rPrDefault>
       <w:rPr>

</xml_diff>